<commit_message>
Rethinking report bands class inheritance
</commit_message>
<xml_diff>
--- a/Source/Classic/Libs/ManagedIrbis/Source/Reports/Docs/Отчёты в ManagedIrbis.docx
+++ b/Source/Classic/Libs/ManagedIrbis/Source/Reports/Docs/Отчёты в ManagedIrbis.docx
@@ -1,6 +1,6 @@
 
 <file path=word/document.xml><?xml version="1.0" encoding="utf-8"?>
-<w:document xmlns:wpc="http://schemas.microsoft.com/office/word/2010/wordprocessingCanvas" xmlns:cx="http://schemas.microsoft.com/office/drawing/2014/chartex" xmlns:cx1="http://schemas.microsoft.com/office/drawing/2015/9/8/chartex" xmlns:mc="http://schemas.openxmlformats.org/markup-compatibility/2006" xmlns:o="urn:schemas-microsoft-com:office:office" xmlns:r="http://schemas.openxmlformats.org/officeDocument/2006/relationships" xmlns:m="http://schemas.openxmlformats.org/officeDocument/2006/math" xmlns:v="urn:schemas-microsoft-com:vml" xmlns:wp14="http://schemas.microsoft.com/office/word/2010/wordprocessingDrawing" xmlns:wp="http://schemas.openxmlformats.org/drawingml/2006/wordprocessingDrawing" xmlns:w10="urn:schemas-microsoft-com:office:word" xmlns:w="http://schemas.openxmlformats.org/wordprocessingml/2006/main" xmlns:w14="http://schemas.microsoft.com/office/word/2010/wordml" xmlns:w15="http://schemas.microsoft.com/office/word/2012/wordml" xmlns:w16se="http://schemas.microsoft.com/office/word/2015/wordml/symex" xmlns:wpg="http://schemas.microsoft.com/office/word/2010/wordprocessingGroup" xmlns:wpi="http://schemas.microsoft.com/office/word/2010/wordprocessingInk" xmlns:wne="http://schemas.microsoft.com/office/word/2006/wordml" xmlns:wps="http://schemas.microsoft.com/office/word/2010/wordprocessingShape" mc:Ignorable="w14 w15 w16se wp14">
+<w:document xmlns:wpc="http://schemas.microsoft.com/office/word/2010/wordprocessingCanvas" xmlns:cx="http://schemas.microsoft.com/office/drawing/2014/chartex" xmlns:cx1="http://schemas.microsoft.com/office/drawing/2015/9/8/chartex" xmlns:cx2="http://schemas.microsoft.com/office/drawing/2015/10/21/chartex" xmlns:cx3="http://schemas.microsoft.com/office/drawing/2016/5/9/chartex" xmlns:cx4="http://schemas.microsoft.com/office/drawing/2016/5/10/chartex" xmlns:cx5="http://schemas.microsoft.com/office/drawing/2016/5/11/chartex" xmlns:mc="http://schemas.openxmlformats.org/markup-compatibility/2006" xmlns:o="urn:schemas-microsoft-com:office:office" xmlns:r="http://schemas.openxmlformats.org/officeDocument/2006/relationships" xmlns:m="http://schemas.openxmlformats.org/officeDocument/2006/math" xmlns:v="urn:schemas-microsoft-com:vml" xmlns:wp14="http://schemas.microsoft.com/office/word/2010/wordprocessingDrawing" xmlns:wp="http://schemas.openxmlformats.org/drawingml/2006/wordprocessingDrawing" xmlns:w10="urn:schemas-microsoft-com:office:word" xmlns:w="http://schemas.openxmlformats.org/wordprocessingml/2006/main" xmlns:w14="http://schemas.microsoft.com/office/word/2010/wordml" xmlns:w15="http://schemas.microsoft.com/office/word/2012/wordml" xmlns:w16se="http://schemas.microsoft.com/office/word/2015/wordml/symex" xmlns:wpg="http://schemas.microsoft.com/office/word/2010/wordprocessingGroup" xmlns:wpi="http://schemas.microsoft.com/office/word/2010/wordprocessingInk" xmlns:wne="http://schemas.microsoft.com/office/word/2006/wordml" xmlns:wps="http://schemas.microsoft.com/office/word/2010/wordprocessingShape" mc:Ignorable="w14 w15 w16se wp14">
   <w:body>
     <w:p>
       <w:pPr>
@@ -168,9 +168,9 @@
           <w:lang w:eastAsia="ru-RU"/>
         </w:rPr>
         <w:drawing>
-          <wp:inline distT="0" distB="0" distL="0" distR="0" wp14:anchorId="312554E6" wp14:editId="47339DB2">
-            <wp:extent cx="5940425" cy="4428490"/>
-            <wp:effectExtent l="0" t="0" r="3175" b="0"/>
+          <wp:inline distT="0" distB="0" distL="0" distR="0" wp14:anchorId="461DA91C" wp14:editId="7F5DD037">
+            <wp:extent cx="5940425" cy="4301490"/>
+            <wp:effectExtent l="0" t="0" r="3175" b="3810"/>
             <wp:docPr id="1" name="Рисунок 1"/>
             <wp:cNvGraphicFramePr>
               <a:graphicFrameLocks xmlns:a="http://schemas.openxmlformats.org/drawingml/2006/main" noChangeAspect="1"/>
@@ -191,7 +191,7 @@
                   <pic:spPr>
                     <a:xfrm>
                       <a:off x="0" y="0"/>
-                      <a:ext cx="5940425" cy="4428490"/>
+                      <a:ext cx="5940425" cy="4301490"/>
                     </a:xfrm>
                     <a:prstGeom prst="rect">
                       <a:avLst/>
@@ -245,116 +245,183 @@
       </w:r>
       <w:proofErr w:type="spellEnd"/>
       <w:r>
-        <w:t xml:space="preserve"> и её потомки).</w:t>
-      </w:r>
-    </w:p>
-    <w:p>
-      <w:r>
-        <w:t xml:space="preserve">Полоса может быть простой или составной (т. е. содержать в себе другие полосы, таковы </w:t>
-      </w:r>
-      <w:proofErr w:type="spellStart"/>
-      <w:r>
-        <w:rPr>
-          <w:lang w:val="en-US"/>
-        </w:rPr>
-        <w:t>SectionBand</w:t>
-      </w:r>
-      <w:proofErr w:type="spellEnd"/>
-      <w:r>
-        <w:t xml:space="preserve"> и</w:t>
-      </w:r>
-      <w:r>
-        <w:t xml:space="preserve"> </w:t>
-      </w:r>
-      <w:proofErr w:type="spellStart"/>
-      <w:r>
-        <w:rPr>
-          <w:lang w:val="en-US"/>
-        </w:rPr>
-        <w:t>CompositeBand</w:t>
-      </w:r>
-      <w:proofErr w:type="spellEnd"/>
-      <w:r>
-        <w:t xml:space="preserve"> с её потомками).</w:t>
-      </w:r>
-    </w:p>
-    <w:p>
-      <w:proofErr w:type="spellStart"/>
-      <w:r>
-        <w:rPr>
-          <w:lang w:val="en-US"/>
-        </w:rPr>
-        <w:t>ReportBand</w:t>
-      </w:r>
-      <w:proofErr w:type="spellEnd"/>
-      <w:r>
-        <w:t xml:space="preserve"> – </w:t>
-      </w:r>
-      <w:r>
-        <w:t>базовый класс для всех полос. Рендерится один раз, поочерёдно вызывая каждую из своих ячеек.</w:t>
-      </w:r>
-    </w:p>
-    <w:p>
-      <w:proofErr w:type="spellStart"/>
-      <w:r>
-        <w:rPr>
-          <w:lang w:val="en-US"/>
-        </w:rPr>
-        <w:t>SectionBand</w:t>
-      </w:r>
-      <w:proofErr w:type="spellEnd"/>
-      <w:r>
-        <w:t xml:space="preserve"> – </w:t>
-      </w:r>
-      <w:r>
-        <w:t>представляет собой секцию отчета, состоящую из (опционального) заголовка, нескольких полос «тела» и (опционального) «подвала». Рендерится один раз.</w:t>
-      </w:r>
-    </w:p>
-    <w:p>
-      <w:proofErr w:type="spellStart"/>
-      <w:r>
-        <w:rPr>
-          <w:lang w:val="en-US"/>
-        </w:rPr>
-        <w:t>DynamicBand</w:t>
-      </w:r>
-      <w:proofErr w:type="spellEnd"/>
-      <w:r>
-        <w:t xml:space="preserve"> –</w:t>
-      </w:r>
-      <w:r>
-        <w:t xml:space="preserve"> рендерится в событии</w:t>
-      </w:r>
-      <w:r>
-        <w:t xml:space="preserve"> </w:t>
-      </w:r>
-      <w:r>
-        <w:rPr>
-          <w:lang w:val="en-US"/>
-        </w:rPr>
-        <w:t>Rendering</w:t>
-      </w:r>
-      <w:r>
-        <w:t>, на которое может подписаться произвольный код.</w:t>
-      </w:r>
-    </w:p>
-    <w:p>
-      <w:proofErr w:type="spellStart"/>
-      <w:r>
-        <w:rPr>
-          <w:lang w:val="en-US"/>
-        </w:rPr>
-        <w:t>TotalBand</w:t>
-      </w:r>
-      <w:proofErr w:type="spellEnd"/>
-      <w:r>
-        <w:t xml:space="preserve"> –</w:t>
-      </w:r>
-      <w:r>
-        <w:t xml:space="preserve"> как правило, помещается в «подвале» таблицы или секции.</w:t>
+        <w:t xml:space="preserve"> и её потомки</w:t>
+      </w:r>
+      <w:r>
+        <w:t xml:space="preserve"> (которых на данный момент нет</w:t>
       </w:r>
       <w:bookmarkStart w:id="0" w:name="_GoBack"/>
       <w:bookmarkEnd w:id="0"/>
+      <w:r>
+        <w:t>)</w:t>
+      </w:r>
+      <w:r>
+        <w:t>).</w:t>
+      </w:r>
+    </w:p>
+    <w:p>
+      <w:r>
+        <w:t xml:space="preserve">Полоса может быть простой или составной (т. е. содержать в себе другие полосы, таковы </w:t>
+      </w:r>
+      <w:proofErr w:type="spellStart"/>
+      <w:r>
+        <w:rPr>
+          <w:lang w:val="en-US"/>
+        </w:rPr>
+        <w:t>SectionBand</w:t>
+      </w:r>
+      <w:proofErr w:type="spellEnd"/>
+      <w:r>
+        <w:t xml:space="preserve"> и</w:t>
+      </w:r>
+      <w:r>
+        <w:t xml:space="preserve"> </w:t>
+      </w:r>
+      <w:proofErr w:type="spellStart"/>
+      <w:r>
+        <w:rPr>
+          <w:lang w:val="en-US"/>
+        </w:rPr>
+        <w:t>CompositeBand</w:t>
+      </w:r>
+      <w:proofErr w:type="spellEnd"/>
+      <w:r>
+        <w:t xml:space="preserve"> с её потомками).</w:t>
+      </w:r>
+    </w:p>
+    <w:p>
+      <w:proofErr w:type="spellStart"/>
+      <w:r>
+        <w:rPr>
+          <w:b/>
+          <w:lang w:val="en-US"/>
+        </w:rPr>
+        <w:t>ReportBand</w:t>
+      </w:r>
+      <w:proofErr w:type="spellEnd"/>
+      <w:r>
+        <w:t xml:space="preserve"> – </w:t>
+      </w:r>
+      <w:r>
+        <w:t>базовый класс для всех полос. Рендерится один раз, поочерёдно вызывая каждую из своих ячеек.</w:t>
+      </w:r>
+    </w:p>
+    <w:p>
+      <w:proofErr w:type="spellStart"/>
+      <w:r>
+        <w:rPr>
+          <w:b/>
+          <w:lang w:val="en-US"/>
+        </w:rPr>
+        <w:t>SectionBand</w:t>
+      </w:r>
+      <w:proofErr w:type="spellEnd"/>
+      <w:r>
+        <w:t xml:space="preserve"> – </w:t>
+      </w:r>
+      <w:r>
+        <w:t>представляет собой секцию отчета, состоящую из (опционального) заголовка, нескольких полос «тела» и (опционального) «подвала». Рендерится один раз.</w:t>
+      </w:r>
+    </w:p>
+    <w:p>
+      <w:proofErr w:type="spellStart"/>
+      <w:r>
+        <w:rPr>
+          <w:b/>
+          <w:lang w:val="en-US"/>
+        </w:rPr>
+        <w:t>DynamicBand</w:t>
+      </w:r>
+      <w:proofErr w:type="spellEnd"/>
+      <w:r>
+        <w:t xml:space="preserve"> –</w:t>
+      </w:r>
+      <w:r>
+        <w:t xml:space="preserve"> рендерится в событии</w:t>
+      </w:r>
+      <w:r>
+        <w:t xml:space="preserve"> </w:t>
+      </w:r>
+      <w:r>
+        <w:rPr>
+          <w:lang w:val="en-US"/>
+        </w:rPr>
+        <w:t>Rendering</w:t>
+      </w:r>
+      <w:r>
+        <w:t>, на которое может подписаться произвольный код.</w:t>
+      </w:r>
+    </w:p>
+    <w:p>
+      <w:proofErr w:type="spellStart"/>
+      <w:r>
+        <w:rPr>
+          <w:b/>
+          <w:lang w:val="en-US"/>
+        </w:rPr>
+        <w:t>TotalBand</w:t>
+      </w:r>
+      <w:proofErr w:type="spellEnd"/>
+      <w:r>
+        <w:t xml:space="preserve"> –</w:t>
+      </w:r>
+      <w:r>
+        <w:t xml:space="preserve"> как правило, помещается в «подвале» таблицы или секции.</w:t>
+      </w:r>
+    </w:p>
+    <w:p>
+      <w:proofErr w:type="spellStart"/>
+      <w:r>
+        <w:rPr>
+          <w:b/>
+          <w:lang w:val="en-US"/>
+        </w:rPr>
+        <w:t>CompositeBand</w:t>
+      </w:r>
+      <w:proofErr w:type="spellEnd"/>
+      <w:r>
+        <w:rPr>
+          <w:lang w:val="en-US"/>
+        </w:rPr>
+        <w:t xml:space="preserve"> – </w:t>
+      </w:r>
+      <w:r>
+        <w:t>составная полоса, которая содержит (опциональные) заголовок, «подвал» и произвольное число полос «тела» (которые в свою очередь тоже могут быть составными).</w:t>
+      </w:r>
+    </w:p>
+    <w:p>
+      <w:proofErr w:type="spellStart"/>
+      <w:r>
+        <w:rPr>
+          <w:b/>
+          <w:lang w:val="en-US"/>
+        </w:rPr>
+        <w:t>TableBand</w:t>
+      </w:r>
+      <w:proofErr w:type="spellEnd"/>
+      <w:r>
+        <w:t xml:space="preserve"> – составная полоса, означающая одну таблицу.</w:t>
+      </w:r>
+    </w:p>
+    <w:p>
+      <w:proofErr w:type="spellStart"/>
+      <w:r>
+        <w:rPr>
+          <w:b/>
+          <w:lang w:val="en-US"/>
+        </w:rPr>
+        <w:t>FreeBand</w:t>
+      </w:r>
+      <w:proofErr w:type="spellEnd"/>
+      <w:r>
+        <w:rPr>
+          <w:lang w:val="en-US"/>
+        </w:rPr>
+        <w:t xml:space="preserve"> –</w:t>
+      </w:r>
+      <w:r>
+        <w:t xml:space="preserve"> полоса, не привязанная к записям.</w:t>
+      </w:r>
     </w:p>
     <w:p/>
     <w:p>
@@ -417,7 +484,7 @@
 </file>
 
 <file path=word/numbering.xml><?xml version="1.0" encoding="utf-8"?>
-<w:numbering xmlns:wpc="http://schemas.microsoft.com/office/word/2010/wordprocessingCanvas" xmlns:cx="http://schemas.microsoft.com/office/drawing/2014/chartex" xmlns:cx1="http://schemas.microsoft.com/office/drawing/2015/9/8/chartex" xmlns:mc="http://schemas.openxmlformats.org/markup-compatibility/2006" xmlns:o="urn:schemas-microsoft-com:office:office" xmlns:r="http://schemas.openxmlformats.org/officeDocument/2006/relationships" xmlns:m="http://schemas.openxmlformats.org/officeDocument/2006/math" xmlns:v="urn:schemas-microsoft-com:vml" xmlns:wp14="http://schemas.microsoft.com/office/word/2010/wordprocessingDrawing" xmlns:wp="http://schemas.openxmlformats.org/drawingml/2006/wordprocessingDrawing" xmlns:w10="urn:schemas-microsoft-com:office:word" xmlns:w="http://schemas.openxmlformats.org/wordprocessingml/2006/main" xmlns:w14="http://schemas.microsoft.com/office/word/2010/wordml" xmlns:w15="http://schemas.microsoft.com/office/word/2012/wordml" xmlns:w16se="http://schemas.microsoft.com/office/word/2015/wordml/symex" xmlns:wpg="http://schemas.microsoft.com/office/word/2010/wordprocessingGroup" xmlns:wpi="http://schemas.microsoft.com/office/word/2010/wordprocessingInk" xmlns:wne="http://schemas.microsoft.com/office/word/2006/wordml" xmlns:wps="http://schemas.microsoft.com/office/word/2010/wordprocessingShape" mc:Ignorable="w14 w15 w16se wp14">
+<w:numbering xmlns:wpc="http://schemas.microsoft.com/office/word/2010/wordprocessingCanvas" xmlns:cx="http://schemas.microsoft.com/office/drawing/2014/chartex" xmlns:cx1="http://schemas.microsoft.com/office/drawing/2015/9/8/chartex" xmlns:cx2="http://schemas.microsoft.com/office/drawing/2015/10/21/chartex" xmlns:cx3="http://schemas.microsoft.com/office/drawing/2016/5/9/chartex" xmlns:cx4="http://schemas.microsoft.com/office/drawing/2016/5/10/chartex" xmlns:cx5="http://schemas.microsoft.com/office/drawing/2016/5/11/chartex" xmlns:mc="http://schemas.openxmlformats.org/markup-compatibility/2006" xmlns:o="urn:schemas-microsoft-com:office:office" xmlns:r="http://schemas.openxmlformats.org/officeDocument/2006/relationships" xmlns:m="http://schemas.openxmlformats.org/officeDocument/2006/math" xmlns:v="urn:schemas-microsoft-com:vml" xmlns:wp14="http://schemas.microsoft.com/office/word/2010/wordprocessingDrawing" xmlns:wp="http://schemas.openxmlformats.org/drawingml/2006/wordprocessingDrawing" xmlns:w10="urn:schemas-microsoft-com:office:word" xmlns:w="http://schemas.openxmlformats.org/wordprocessingml/2006/main" xmlns:w14="http://schemas.microsoft.com/office/word/2010/wordml" xmlns:w15="http://schemas.microsoft.com/office/word/2012/wordml" xmlns:w16se="http://schemas.microsoft.com/office/word/2015/wordml/symex" xmlns:wpg="http://schemas.microsoft.com/office/word/2010/wordprocessingGroup" xmlns:wpi="http://schemas.microsoft.com/office/word/2010/wordprocessingInk" xmlns:wne="http://schemas.microsoft.com/office/word/2006/wordml" xmlns:wps="http://schemas.microsoft.com/office/word/2010/wordprocessingShape" mc:Ignorable="w14 w15 w16se wp14">
   <w:abstractNum w:abstractNumId="0" w15:restartNumberingAfterBreak="0">
     <w:nsid w:val="1BDB68D0"/>
     <w:multiLevelType w:val="hybridMultilevel"/>
@@ -553,7 +620,7 @@
       </w:pPr>
     </w:pPrDefault>
   </w:docDefaults>
-  <w:latentStyles w:defLockedState="0" w:defUIPriority="99" w:defSemiHidden="0" w:defUnhideWhenUsed="0" w:defQFormat="0" w:count="371">
+  <w:latentStyles w:defLockedState="0" w:defUIPriority="99" w:defSemiHidden="0" w:defUnhideWhenUsed="0" w:defQFormat="0" w:count="374">
     <w:lsdException w:name="Normal" w:uiPriority="0" w:qFormat="1"/>
     <w:lsdException w:name="heading 1" w:uiPriority="9" w:qFormat="1"/>
     <w:lsdException w:name="heading 2" w:semiHidden="1" w:uiPriority="9" w:unhideWhenUsed="1" w:qFormat="1"/>
@@ -659,7 +726,6 @@
     <w:lsdException w:name="HTML Sample" w:semiHidden="1" w:unhideWhenUsed="1"/>
     <w:lsdException w:name="HTML Typewriter" w:semiHidden="1" w:unhideWhenUsed="1"/>
     <w:lsdException w:name="HTML Variable" w:semiHidden="1" w:unhideWhenUsed="1"/>
-    <w:lsdException w:name="Normal Table" w:semiHidden="1" w:unhideWhenUsed="1"/>
     <w:lsdException w:name="annotation subject" w:semiHidden="1" w:unhideWhenUsed="1"/>
     <w:lsdException w:name="No List" w:semiHidden="1" w:unhideWhenUsed="1"/>
     <w:lsdException w:name="Outline List 1" w:semiHidden="1" w:unhideWhenUsed="1"/>
@@ -704,7 +770,6 @@
     <w:lsdException w:name="Table Professional" w:semiHidden="1" w:unhideWhenUsed="1"/>
     <w:lsdException w:name="Table Subtle 1" w:semiHidden="1" w:unhideWhenUsed="1"/>
     <w:lsdException w:name="Table Subtle 2" w:semiHidden="1" w:unhideWhenUsed="1"/>
-    <w:lsdException w:name="Table Web 1" w:semiHidden="1" w:unhideWhenUsed="1"/>
     <w:lsdException w:name="Table Web 2" w:semiHidden="1" w:unhideWhenUsed="1"/>
     <w:lsdException w:name="Table Web 3" w:semiHidden="1" w:unhideWhenUsed="1"/>
     <w:lsdException w:name="Balloon Text" w:semiHidden="1" w:unhideWhenUsed="1"/>
@@ -925,6 +990,9 @@
     <w:lsdException w:name="List Table 5 Dark Accent 6" w:uiPriority="50"/>
     <w:lsdException w:name="List Table 6 Colorful Accent 6" w:uiPriority="51"/>
     <w:lsdException w:name="List Table 7 Colorful Accent 6" w:uiPriority="52"/>
+    <w:lsdException w:name="Mention" w:semiHidden="1" w:unhideWhenUsed="1"/>
+    <w:lsdException w:name="Smart Hyperlink" w:semiHidden="1" w:unhideWhenUsed="1"/>
+    <w:lsdException w:name="Hashtag" w:semiHidden="1" w:unhideWhenUsed="1"/>
   </w:latentStyles>
   <w:style w:type="paragraph" w:default="1" w:styleId="a">
     <w:name w:val="Normal"/>

</xml_diff>